<commit_message>
Several updates to Razor Pages chapter
Many exercise solutions updated, also a few materials. Added a Razor Pages Overview presentation.
</commit_message>
<xml_diff>
--- a/Chap/RazorPages/RazorPagesSummary.docx
+++ b/Chap/RazorPages/RazorPagesSummary.docx
@@ -1,6 +1,6 @@
 
 <file path=word/document.xml><?xml version="1.0" encoding="utf-8"?>
-<w:document xmlns:wpc="http://schemas.microsoft.com/office/word/2010/wordprocessingCanvas" xmlns:cx="http://schemas.microsoft.com/office/drawing/2014/chartex" xmlns:cx1="http://schemas.microsoft.com/office/drawing/2015/9/8/chartex" xmlns:cx2="http://schemas.microsoft.com/office/drawing/2015/10/21/chartex" xmlns:cx3="http://schemas.microsoft.com/office/drawing/2016/5/9/chartex" xmlns:cx4="http://schemas.microsoft.com/office/drawing/2016/5/10/chartex" xmlns:cx5="http://schemas.microsoft.com/office/drawing/2016/5/11/chartex" xmlns:cx6="http://schemas.microsoft.com/office/drawing/2016/5/12/chartex" xmlns:cx7="http://schemas.microsoft.com/office/drawing/2016/5/13/chartex" xmlns:cx8="http://schemas.microsoft.com/office/drawing/2016/5/14/chartex" xmlns:mc="http://schemas.openxmlformats.org/markup-compatibility/2006" xmlns:aink="http://schemas.microsoft.com/office/drawing/2016/ink" xmlns:am3d="http://schemas.microsoft.com/office/drawing/2017/model3d" xmlns:o="urn:schemas-microsoft-com:office:office" xmlns:oel="http://schemas.microsoft.com/office/2019/extlst" xmlns:r="http://schemas.openxmlformats.org/officeDocument/2006/relationships" xmlns:m="http://schemas.openxmlformats.org/officeDocument/2006/math" xmlns:v="urn:schemas-microsoft-com:vml" xmlns:wp14="http://schemas.microsoft.com/office/word/2010/wordprocessingDrawing" xmlns:wp="http://schemas.openxmlformats.org/drawingml/2006/wordprocessingDrawing" xmlns:w10="urn:schemas-microsoft-com:office:word" xmlns:w="http://schemas.openxmlformats.org/wordprocessingml/2006/main" xmlns:w14="http://schemas.microsoft.com/office/word/2010/wordml" xmlns:w15="http://schemas.microsoft.com/office/word/2012/wordml" xmlns:w16cex="http://schemas.microsoft.com/office/word/2018/wordml/cex" xmlns:w16cid="http://schemas.microsoft.com/office/word/2016/wordml/cid" xmlns:w16="http://schemas.microsoft.com/office/word/2018/wordml" xmlns:w16sdtdh="http://schemas.microsoft.com/office/word/2020/wordml/sdtdatahash" xmlns:w16se="http://schemas.microsoft.com/office/word/2015/wordml/symex" xmlns:wpg="http://schemas.microsoft.com/office/word/2010/wordprocessingGroup" xmlns:wpi="http://schemas.microsoft.com/office/word/2010/wordprocessingInk" xmlns:wne="http://schemas.microsoft.com/office/word/2006/wordml" xmlns:wps="http://schemas.microsoft.com/office/word/2010/wordprocessingShape" mc:Ignorable="w14 w15 w16se w16cid w16 w16cex w16sdtdh wp14">
+<w:document xmlns:wpc="http://schemas.microsoft.com/office/word/2010/wordprocessingCanvas" xmlns:cx="http://schemas.microsoft.com/office/drawing/2014/chartex" xmlns:cx1="http://schemas.microsoft.com/office/drawing/2015/9/8/chartex" xmlns:cx2="http://schemas.microsoft.com/office/drawing/2015/10/21/chartex" xmlns:cx3="http://schemas.microsoft.com/office/drawing/2016/5/9/chartex" xmlns:cx4="http://schemas.microsoft.com/office/drawing/2016/5/10/chartex" xmlns:cx5="http://schemas.microsoft.com/office/drawing/2016/5/11/chartex" xmlns:cx6="http://schemas.microsoft.com/office/drawing/2016/5/12/chartex" xmlns:cx7="http://schemas.microsoft.com/office/drawing/2016/5/13/chartex" xmlns:cx8="http://schemas.microsoft.com/office/drawing/2016/5/14/chartex" xmlns:mc="http://schemas.openxmlformats.org/markup-compatibility/2006" xmlns:aink="http://schemas.microsoft.com/office/drawing/2016/ink" xmlns:am3d="http://schemas.microsoft.com/office/drawing/2017/model3d" xmlns:o="urn:schemas-microsoft-com:office:office" xmlns:r="http://schemas.openxmlformats.org/officeDocument/2006/relationships" xmlns:m="http://schemas.openxmlformats.org/officeDocument/2006/math" xmlns:v="urn:schemas-microsoft-com:vml" xmlns:wp14="http://schemas.microsoft.com/office/word/2010/wordprocessingDrawing" xmlns:wp="http://schemas.openxmlformats.org/drawingml/2006/wordprocessingDrawing" xmlns:w10="urn:schemas-microsoft-com:office:word" xmlns:w="http://schemas.openxmlformats.org/wordprocessingml/2006/main" xmlns:w14="http://schemas.microsoft.com/office/word/2010/wordml" xmlns:w15="http://schemas.microsoft.com/office/word/2012/wordml" xmlns:w16cid="http://schemas.microsoft.com/office/word/2016/wordml/cid" xmlns:w16se="http://schemas.microsoft.com/office/word/2015/wordml/symex" xmlns:wpg="http://schemas.microsoft.com/office/word/2010/wordprocessingGroup" xmlns:wpi="http://schemas.microsoft.com/office/word/2010/wordprocessingInk" xmlns:wne="http://schemas.microsoft.com/office/word/2006/wordml" xmlns:wps="http://schemas.microsoft.com/office/word/2010/wordprocessingShape" mc:Ignorable="w14 w15 w16se w16cid wp14">
   <w:body>
     <w:p>
       <w:pPr>
@@ -58,22 +58,21 @@
           <w:b/>
           <w:bCs/>
         </w:rPr>
-        <w:t>.NET 6.0</w:t>
-      </w:r>
-      <w:r>
-        <w:t xml:space="preserve"> (</w:t>
-      </w:r>
-      <w:r>
-        <w:rPr>
-          <w:color w:val="FF0000"/>
-        </w:rPr>
-        <w:t>NB</w:t>
-      </w:r>
-      <w:r>
-        <w:t>: IKKE 3.1)</w:t>
-      </w:r>
-      <w:r>
-        <w:t>.</w:t>
+        <w:t xml:space="preserve">.NET </w:t>
+      </w:r>
+      <w:r>
+        <w:rPr>
+          <w:b/>
+          <w:bCs/>
+        </w:rPr>
+        <w:t>7</w:t>
+      </w:r>
+      <w:r>
+        <w:rPr>
+          <w:b/>
+          <w:bCs/>
+        </w:rPr>
+        <w:t>.0</w:t>
       </w:r>
     </w:p>
     <w:p>
@@ -108,7 +107,13 @@
         <w:t>Razor-kode</w:t>
       </w:r>
       <w:r>
-        <w:t>). Razor-kode kan således IKKE kompileres i et rent C# projekt, ejheller vises direkte i en browser.</w:t>
+        <w:t>). Razor-kode kan således IKKE kompileres i et rent C# projekt, ej</w:t>
+      </w:r>
+      <w:r>
+        <w:t xml:space="preserve"> </w:t>
+      </w:r>
+      <w:r>
+        <w:t>heller vises direkte i en browser.</w:t>
       </w:r>
     </w:p>
     <w:p>
@@ -136,14 +141,7 @@
           <w:b/>
           <w:bCs/>
         </w:rPr>
-        <w:t>.cshtml</w:t>
-      </w:r>
-      <w:r>
-        <w:rPr>
-          <w:b/>
-          <w:bCs/>
-        </w:rPr>
-        <w:t>.cs</w:t>
+        <w:t>.cshtml.cs</w:t>
       </w:r>
       <w:r>
         <w:t xml:space="preserve">-fil (klik f.eks. på den lille trekant ud for </w:t>
@@ -822,43 +820,7 @@
                 <w:sz w:val="20"/>
                 <w:szCs w:val="20"/>
               </w:rPr>
-              <w:t>Pages\Shared\ _</w:t>
-            </w:r>
-            <w:r>
-              <w:rPr>
-                <w:b/>
-                <w:bCs/>
-                <w:sz w:val="20"/>
-                <w:szCs w:val="20"/>
-              </w:rPr>
-              <w:t>Layout</w:t>
-            </w:r>
-            <w:r>
-              <w:rPr>
-                <w:b/>
-                <w:bCs/>
-                <w:sz w:val="20"/>
-                <w:szCs w:val="20"/>
-              </w:rPr>
-              <w:t>.</w:t>
-            </w:r>
-            <w:r>
-              <w:rPr>
-                <w:b/>
-                <w:bCs/>
-                <w:sz w:val="20"/>
-                <w:szCs w:val="20"/>
-              </w:rPr>
-              <w:t>cs</w:t>
-            </w:r>
-            <w:r>
-              <w:rPr>
-                <w:b/>
-                <w:bCs/>
-                <w:sz w:val="20"/>
-                <w:szCs w:val="20"/>
-              </w:rPr>
-              <w:t>html</w:t>
+              <w:t>Pages\Shared\ _Layout.cshtml</w:t>
             </w:r>
           </w:p>
         </w:tc>
@@ -986,6 +948,7 @@
                 <w:color w:val="808080" w:themeColor="background1" w:themeShade="80"/>
                 <w:sz w:val="20"/>
                 <w:szCs w:val="20"/>
+                <w:lang w:val="en-US"/>
               </w:rPr>
             </w:pPr>
             <w:r>
@@ -993,64 +956,36 @@
                 <w:color w:val="808080" w:themeColor="background1" w:themeShade="80"/>
                 <w:sz w:val="20"/>
                 <w:szCs w:val="20"/>
-              </w:rPr>
-              <w:t>Pages\ _V</w:t>
-            </w:r>
-            <w:r>
+                <w:lang w:val="en-US"/>
+              </w:rPr>
+              <w:t>Pages\ _ViewImports.cshtml</w:t>
+            </w:r>
+          </w:p>
+          <w:p>
+            <w:pPr>
               <w:rPr>
                 <w:color w:val="808080" w:themeColor="background1" w:themeShade="80"/>
                 <w:sz w:val="20"/>
                 <w:szCs w:val="20"/>
-              </w:rPr>
-              <w:t>iewImports</w:t>
-            </w:r>
+                <w:lang w:val="en-US"/>
+              </w:rPr>
+            </w:pPr>
             <w:r>
               <w:rPr>
                 <w:color w:val="808080" w:themeColor="background1" w:themeShade="80"/>
                 <w:sz w:val="20"/>
                 <w:szCs w:val="20"/>
-              </w:rPr>
-              <w:t>.cshtml</w:t>
-            </w:r>
-          </w:p>
-          <w:p>
-            <w:pPr>
-              <w:rPr>
-                <w:color w:val="808080" w:themeColor="background1" w:themeShade="80"/>
-                <w:sz w:val="20"/>
-                <w:szCs w:val="20"/>
-              </w:rPr>
-            </w:pPr>
-            <w:r>
-              <w:rPr>
-                <w:color w:val="808080" w:themeColor="background1" w:themeShade="80"/>
-                <w:sz w:val="20"/>
-                <w:szCs w:val="20"/>
-              </w:rPr>
-              <w:t>Pages\ _View</w:t>
-            </w:r>
-            <w:r>
-              <w:rPr>
-                <w:color w:val="808080" w:themeColor="background1" w:themeShade="80"/>
-                <w:sz w:val="20"/>
-                <w:szCs w:val="20"/>
-              </w:rPr>
-              <w:t>Start</w:t>
-            </w:r>
-            <w:r>
-              <w:rPr>
-                <w:color w:val="808080" w:themeColor="background1" w:themeShade="80"/>
-                <w:sz w:val="20"/>
-                <w:szCs w:val="20"/>
-              </w:rPr>
-              <w:t>.cshtml</w:t>
-            </w:r>
-          </w:p>
-          <w:p>
-            <w:pPr>
-              <w:rPr>
-                <w:sz w:val="20"/>
-                <w:szCs w:val="20"/>
+                <w:lang w:val="en-US"/>
+              </w:rPr>
+              <w:t>Pages\ _ViewStart.cshtml</w:t>
+            </w:r>
+          </w:p>
+          <w:p>
+            <w:pPr>
+              <w:rPr>
+                <w:sz w:val="20"/>
+                <w:szCs w:val="20"/>
+                <w:lang w:val="en-US"/>
               </w:rPr>
             </w:pPr>
           </w:p>
@@ -1093,14 +1028,7 @@
                 <w:sz w:val="20"/>
                 <w:szCs w:val="20"/>
               </w:rPr>
-              <w:t>Pages\</w:t>
-            </w:r>
-            <w:r>
-              <w:rPr>
-                <w:sz w:val="20"/>
-                <w:szCs w:val="20"/>
-              </w:rPr>
-              <w:t>Error.cshtml</w:t>
+              <w:t>Pages\Error.cshtml</w:t>
             </w:r>
           </w:p>
         </w:tc>
@@ -1150,21 +1078,7 @@
                 <w:sz w:val="20"/>
                 <w:szCs w:val="20"/>
               </w:rPr>
-              <w:t>Pages\</w:t>
-            </w:r>
-            <w:r>
-              <w:rPr>
-                <w:sz w:val="20"/>
-                <w:szCs w:val="20"/>
-              </w:rPr>
-              <w:t>Index</w:t>
-            </w:r>
-            <w:r>
-              <w:rPr>
-                <w:sz w:val="20"/>
-                <w:szCs w:val="20"/>
-              </w:rPr>
-              <w:t>.cshtml</w:t>
+              <w:t>Pages\Index.cshtml</w:t>
             </w:r>
           </w:p>
         </w:tc>
@@ -1184,35 +1098,7 @@
                 <w:sz w:val="20"/>
                 <w:szCs w:val="20"/>
               </w:rPr>
-              <w:t xml:space="preserve">Rummer definition af </w:t>
-            </w:r>
-            <w:r>
-              <w:rPr>
-                <w:sz w:val="20"/>
-                <w:szCs w:val="20"/>
-              </w:rPr>
-              <w:t>”Index page”, d.v.s. den side, man ser som det første i web-appen.</w:t>
-            </w:r>
-            <w:r>
-              <w:rPr>
-                <w:sz w:val="20"/>
-                <w:szCs w:val="20"/>
-              </w:rPr>
-              <w:t>. Vi ændrer ikke på den i første omgang, men senere – f.eks. i jeres egne projekter –</w:t>
-            </w:r>
-            <w:r>
-              <w:rPr>
-                <w:sz w:val="20"/>
-                <w:szCs w:val="20"/>
-              </w:rPr>
-              <w:t xml:space="preserve"> vil det </w:t>
-            </w:r>
-            <w:r>
-              <w:rPr>
-                <w:sz w:val="20"/>
-                <w:szCs w:val="20"/>
-              </w:rPr>
-              <w:t>være relevant at tilrette denne side.</w:t>
+              <w:t>Rummer definition af ”Index page”, d.v.s. den side, man ser som det første i web-appen.. Vi ændrer ikke på den i første omgang, men senere – f.eks. i jeres egne projekter – vil det være relevant at tilrette denne side.</w:t>
             </w:r>
           </w:p>
           <w:p>
@@ -1242,21 +1128,7 @@
                 <w:sz w:val="20"/>
                 <w:szCs w:val="20"/>
               </w:rPr>
-              <w:t>Pages\</w:t>
-            </w:r>
-            <w:r>
-              <w:rPr>
-                <w:sz w:val="20"/>
-                <w:szCs w:val="20"/>
-              </w:rPr>
-              <w:t>Privacy</w:t>
-            </w:r>
-            <w:r>
-              <w:rPr>
-                <w:sz w:val="20"/>
-                <w:szCs w:val="20"/>
-              </w:rPr>
-              <w:t>.cshtml</w:t>
+              <w:t>Pages\Privacy.cshtml</w:t>
             </w:r>
           </w:p>
         </w:tc>
@@ -1276,21 +1148,7 @@
                 <w:sz w:val="20"/>
                 <w:szCs w:val="20"/>
               </w:rPr>
-              <w:t>Rummer definition af en ”</w:t>
-            </w:r>
-            <w:r>
-              <w:rPr>
-                <w:sz w:val="20"/>
-                <w:szCs w:val="20"/>
-              </w:rPr>
-              <w:t>Privacy</w:t>
-            </w:r>
-            <w:r>
-              <w:rPr>
-                <w:sz w:val="20"/>
-                <w:szCs w:val="20"/>
-              </w:rPr>
-              <w:t xml:space="preserve"> page”. Vi ændrer ikke på den i første omgang, men senere – f.eks. i jeres egne projekter – kan det måske være relevant at tilrette denne side.</w:t>
+              <w:t>Rummer definition af en ”Privacy page”. Vi ændrer ikke på den i første omgang, men senere – f.eks. i jeres egne projekter – kan det måske være relevant at tilrette denne side.</w:t>
             </w:r>
           </w:p>
           <w:p>
@@ -1523,7 +1381,15 @@
         <w:t>Internet Information Server Express (IIS Express)</w:t>
       </w:r>
       <w:r>
-        <w:t xml:space="preserve"> server startes, og den kører så appen for os. Det behøver vi ikke tænke videre over </w:t>
+        <w:t xml:space="preserve"> server startes</w:t>
+      </w:r>
+      <w:r>
+        <w:t xml:space="preserve"> på din egen PC</w:t>
+      </w:r>
+      <w:bookmarkStart w:id="0" w:name="_GoBack"/>
+      <w:bookmarkEnd w:id="0"/>
+      <w:r>
+        <w:t xml:space="preserve">, og den kører så appen for os. Det behøver vi ikke tænke videre over </w:t>
       </w:r>
       <w:r>
         <w:rPr>
@@ -1832,13 +1698,7 @@
         <w:t>GetAll…</w:t>
       </w:r>
       <w:r>
-        <w:t xml:space="preserve">  </w:t>
-      </w:r>
-      <w:r>
-        <w:t xml:space="preserve">– </w:t>
-      </w:r>
-      <w:r>
-        <w:t xml:space="preserve">laves nu ved at højreklikke på </w:t>
+        <w:t xml:space="preserve">  – laves nu ved at højreklikke på </w:t>
       </w:r>
       <w:r>
         <w:rPr>
@@ -1884,10 +1744,7 @@
         <w:t>Razor Page</w:t>
       </w:r>
       <w:r>
-        <w:t xml:space="preserve">. </w:t>
-      </w:r>
-      <w:r>
-        <w:t xml:space="preserve">Vælg </w:t>
+        <w:t xml:space="preserve">. Vælg </w:t>
       </w:r>
       <w:r>
         <w:rPr>
@@ -2036,13 +1893,7 @@
         <w:t>@</w:t>
       </w:r>
       <w:r>
-        <w:t xml:space="preserve"> før enhver brug af C#-kode i </w:t>
-      </w:r>
-      <w:r>
-        <w:t>view-definitionen</w:t>
-      </w:r>
-      <w:r>
-        <w:t xml:space="preserve">, og at man kan få fat på properties/metoder fra model.klassen ved at skrive </w:t>
+        <w:t xml:space="preserve"> før enhver brug af C#-kode i view-definitionen, og at man kan få fat på properties/metoder fra model.klassen ved at skrive </w:t>
       </w:r>
       <w:r>
         <w:rPr>
@@ -2416,7 +2267,7 @@
 </file>
 
 <file path=word/numbering.xml><?xml version="1.0" encoding="utf-8"?>
-<w:numbering xmlns:wpc="http://schemas.microsoft.com/office/word/2010/wordprocessingCanvas" xmlns:cx="http://schemas.microsoft.com/office/drawing/2014/chartex" xmlns:cx1="http://schemas.microsoft.com/office/drawing/2015/9/8/chartex" xmlns:cx2="http://schemas.microsoft.com/office/drawing/2015/10/21/chartex" xmlns:cx3="http://schemas.microsoft.com/office/drawing/2016/5/9/chartex" xmlns:cx4="http://schemas.microsoft.com/office/drawing/2016/5/10/chartex" xmlns:cx5="http://schemas.microsoft.com/office/drawing/2016/5/11/chartex" xmlns:cx6="http://schemas.microsoft.com/office/drawing/2016/5/12/chartex" xmlns:cx7="http://schemas.microsoft.com/office/drawing/2016/5/13/chartex" xmlns:cx8="http://schemas.microsoft.com/office/drawing/2016/5/14/chartex" xmlns:mc="http://schemas.openxmlformats.org/markup-compatibility/2006" xmlns:aink="http://schemas.microsoft.com/office/drawing/2016/ink" xmlns:am3d="http://schemas.microsoft.com/office/drawing/2017/model3d" xmlns:o="urn:schemas-microsoft-com:office:office" xmlns:oel="http://schemas.microsoft.com/office/2019/extlst" xmlns:r="http://schemas.openxmlformats.org/officeDocument/2006/relationships" xmlns:m="http://schemas.openxmlformats.org/officeDocument/2006/math" xmlns:v="urn:schemas-microsoft-com:vml" xmlns:wp14="http://schemas.microsoft.com/office/word/2010/wordprocessingDrawing" xmlns:wp="http://schemas.openxmlformats.org/drawingml/2006/wordprocessingDrawing" xmlns:w10="urn:schemas-microsoft-com:office:word" xmlns:w="http://schemas.openxmlformats.org/wordprocessingml/2006/main" xmlns:w14="http://schemas.microsoft.com/office/word/2010/wordml" xmlns:w15="http://schemas.microsoft.com/office/word/2012/wordml" xmlns:w16cex="http://schemas.microsoft.com/office/word/2018/wordml/cex" xmlns:w16cid="http://schemas.microsoft.com/office/word/2016/wordml/cid" xmlns:w16="http://schemas.microsoft.com/office/word/2018/wordml" xmlns:w16sdtdh="http://schemas.microsoft.com/office/word/2020/wordml/sdtdatahash" xmlns:w16se="http://schemas.microsoft.com/office/word/2015/wordml/symex" xmlns:wpg="http://schemas.microsoft.com/office/word/2010/wordprocessingGroup" xmlns:wpi="http://schemas.microsoft.com/office/word/2010/wordprocessingInk" xmlns:wne="http://schemas.microsoft.com/office/word/2006/wordml" xmlns:wps="http://schemas.microsoft.com/office/word/2010/wordprocessingShape" mc:Ignorable="w14 w15 w16se w16cid w16 w16cex w16sdtdh wp14">
+<w:numbering xmlns:wpc="http://schemas.microsoft.com/office/word/2010/wordprocessingCanvas" xmlns:cx="http://schemas.microsoft.com/office/drawing/2014/chartex" xmlns:cx1="http://schemas.microsoft.com/office/drawing/2015/9/8/chartex" xmlns:cx2="http://schemas.microsoft.com/office/drawing/2015/10/21/chartex" xmlns:cx3="http://schemas.microsoft.com/office/drawing/2016/5/9/chartex" xmlns:cx4="http://schemas.microsoft.com/office/drawing/2016/5/10/chartex" xmlns:cx5="http://schemas.microsoft.com/office/drawing/2016/5/11/chartex" xmlns:cx6="http://schemas.microsoft.com/office/drawing/2016/5/12/chartex" xmlns:cx7="http://schemas.microsoft.com/office/drawing/2016/5/13/chartex" xmlns:cx8="http://schemas.microsoft.com/office/drawing/2016/5/14/chartex" xmlns:mc="http://schemas.openxmlformats.org/markup-compatibility/2006" xmlns:aink="http://schemas.microsoft.com/office/drawing/2016/ink" xmlns:am3d="http://schemas.microsoft.com/office/drawing/2017/model3d" xmlns:o="urn:schemas-microsoft-com:office:office" xmlns:r="http://schemas.openxmlformats.org/officeDocument/2006/relationships" xmlns:m="http://schemas.openxmlformats.org/officeDocument/2006/math" xmlns:v="urn:schemas-microsoft-com:vml" xmlns:wp14="http://schemas.microsoft.com/office/word/2010/wordprocessingDrawing" xmlns:wp="http://schemas.openxmlformats.org/drawingml/2006/wordprocessingDrawing" xmlns:w10="urn:schemas-microsoft-com:office:word" xmlns:w="http://schemas.openxmlformats.org/wordprocessingml/2006/main" xmlns:w14="http://schemas.microsoft.com/office/word/2010/wordml" xmlns:w15="http://schemas.microsoft.com/office/word/2012/wordml" xmlns:w16cid="http://schemas.microsoft.com/office/word/2016/wordml/cid" xmlns:w16se="http://schemas.microsoft.com/office/word/2015/wordml/symex" xmlns:wpg="http://schemas.microsoft.com/office/word/2010/wordprocessingGroup" xmlns:wpi="http://schemas.microsoft.com/office/word/2010/wordprocessingInk" xmlns:wne="http://schemas.microsoft.com/office/word/2006/wordml" xmlns:wps="http://schemas.microsoft.com/office/word/2010/wordprocessingShape" mc:Ignorable="w14 w15 w16se w16cid wp14">
   <w:abstractNum w:abstractNumId="0" w15:restartNumberingAfterBreak="0">
     <w:nsid w:val="64B71000"/>
     <w:multiLevelType w:val="hybridMultilevel"/>
@@ -2589,17 +2440,17 @@
       </w:pPr>
     </w:lvl>
   </w:abstractNum>
-  <w:num w:numId="1" w16cid:durableId="1457066587">
+  <w:num w:numId="1">
     <w:abstractNumId w:val="1"/>
   </w:num>
-  <w:num w:numId="2" w16cid:durableId="1881818087">
+  <w:num w:numId="2">
     <w:abstractNumId w:val="0"/>
   </w:num>
 </w:numbering>
 </file>
 
 <file path=word/styles.xml><?xml version="1.0" encoding="utf-8"?>
-<w:styles xmlns:mc="http://schemas.openxmlformats.org/markup-compatibility/2006" xmlns:r="http://schemas.openxmlformats.org/officeDocument/2006/relationships" xmlns:w="http://schemas.openxmlformats.org/wordprocessingml/2006/main" xmlns:w14="http://schemas.microsoft.com/office/word/2010/wordml" xmlns:w15="http://schemas.microsoft.com/office/word/2012/wordml" xmlns:w16cex="http://schemas.microsoft.com/office/word/2018/wordml/cex" xmlns:w16cid="http://schemas.microsoft.com/office/word/2016/wordml/cid" xmlns:w16="http://schemas.microsoft.com/office/word/2018/wordml" xmlns:w16sdtdh="http://schemas.microsoft.com/office/word/2020/wordml/sdtdatahash" xmlns:w16se="http://schemas.microsoft.com/office/word/2015/wordml/symex" mc:Ignorable="w14 w15 w16se w16cid w16 w16cex w16sdtdh">
+<w:styles xmlns:mc="http://schemas.openxmlformats.org/markup-compatibility/2006" xmlns:r="http://schemas.openxmlformats.org/officeDocument/2006/relationships" xmlns:w="http://schemas.openxmlformats.org/wordprocessingml/2006/main" xmlns:w14="http://schemas.microsoft.com/office/word/2010/wordml" xmlns:w15="http://schemas.microsoft.com/office/word/2012/wordml" xmlns:w16cid="http://schemas.microsoft.com/office/word/2016/wordml/cid" xmlns:w16se="http://schemas.microsoft.com/office/word/2015/wordml/symex" mc:Ignorable="w14 w15 w16se w16cid">
   <w:docDefaults>
     <w:rPrDefault>
       <w:rPr>
@@ -2615,7 +2466,7 @@
       </w:pPr>
     </w:pPrDefault>
   </w:docDefaults>
-  <w:latentStyles w:defLockedState="0" w:defUIPriority="99" w:defSemiHidden="0" w:defUnhideWhenUsed="0" w:defQFormat="0" w:count="376">
+  <w:latentStyles w:defLockedState="0" w:defUIPriority="99" w:defSemiHidden="0" w:defUnhideWhenUsed="0" w:defQFormat="0" w:count="375">
     <w:lsdException w:name="Normal" w:uiPriority="0" w:qFormat="1"/>
     <w:lsdException w:name="heading 1" w:uiPriority="9" w:qFormat="1"/>
     <w:lsdException w:name="heading 2" w:semiHidden="1" w:uiPriority="9" w:unhideWhenUsed="1" w:qFormat="1"/>
@@ -2991,7 +2842,6 @@
     <w:lsdException w:name="Smart Hyperlink" w:semiHidden="1" w:unhideWhenUsed="1"/>
     <w:lsdException w:name="Hashtag" w:semiHidden="1" w:unhideWhenUsed="1"/>
     <w:lsdException w:name="Unresolved Mention" w:semiHidden="1" w:unhideWhenUsed="1"/>
-    <w:lsdException w:name="Smart Link" w:semiHidden="1" w:unhideWhenUsed="1"/>
   </w:latentStyles>
   <w:style w:type="paragraph" w:default="1" w:styleId="Normal">
     <w:name w:val="Normal"/>

</xml_diff>